<commit_message>
revisi saldo awal (tabel + sub menu inventory)
</commit_message>
<xml_diff>
--- a/Documen Aturusaha/Revisi/REVISI ERP komplit sub menu Inventory.docx
+++ b/Documen Aturusaha/Revisi/REVISI ERP komplit sub menu Inventory.docx
@@ -107,7 +107,7 @@
           <v:shape id="ole_rId2" style="width:402.75pt;height:120pt" o:ole="">
             <v:imagedata r:id="rId3" o:title=""/>
           </v:shape>
-          <o:OLEObject Type="Embed" ProgID="Visio.Drawing.11" ShapeID="ole_rId2" DrawAspect="Content" ObjectID="_2057454936" r:id="rId2"/>
+          <o:OLEObject Type="Embed" ProgID="Visio.Drawing.11" ShapeID="ole_rId2" DrawAspect="Content" ObjectID="_1131177836" r:id="rId2"/>
         </w:object>
       </w:r>
     </w:p>
@@ -188,12 +188,15 @@
         </w:rPr>
       </w:pPr>
       <w:r>
-        <w:rPr/>
+        <w:rPr>
+          <w:sz w:val="24"/>
+          <w:szCs w:val="24"/>
+        </w:rPr>
         <w:object>
           <v:shape id="ole_rId4" style="width:402.75pt;height:180pt" o:ole="">
             <v:imagedata r:id="rId5" o:title=""/>
           </v:shape>
-          <o:OLEObject Type="Embed" ProgID="Visio.Drawing.11" ShapeID="ole_rId4" DrawAspect="Content" ObjectID="_555769118" r:id="rId4"/>
+          <o:OLEObject Type="Embed" ProgID="" ShapeID="ole_rId4" DrawAspect="Content" ObjectID="_112966639" r:id="rId4"/>
         </w:object>
       </w:r>
     </w:p>
@@ -221,6 +224,33 @@
           <w:szCs w:val="24"/>
         </w:rPr>
         <w:t>trigger insert).</w:t>
+      </w:r>
+    </w:p>
+    <w:p>
+      <w:pPr>
+        <w:pStyle w:val="Normal"/>
+        <w:ind w:left="1080" w:hanging="0"/>
+        <w:rPr>
+          <w:sz w:val="24"/>
+          <w:szCs w:val="24"/>
+        </w:rPr>
+      </w:pPr>
+      <w:r>
+        <w:rPr>
+          <w:b/>
+          <w:bCs/>
+          <w:sz w:val="24"/>
+          <w:szCs w:val="24"/>
+        </w:rPr>
+        <w:t xml:space="preserve">HPP di </w:t>
+      </w:r>
+      <w:r>
+        <w:rPr>
+          <w:bCs/>
+          <w:sz w:val="24"/>
+          <w:szCs w:val="24"/>
+        </w:rPr>
+        <w:t>ambil dari p_barang.hpp dan disabled edit.</w:t>
       </w:r>
     </w:p>
     <w:p>
@@ -268,8 +298,123 @@
           <v:shape id="ole_rId6" style="width:402.75pt;height:162pt" o:ole="">
             <v:imagedata r:id="rId7" o:title=""/>
           </v:shape>
-          <o:OLEObject Type="Embed" ProgID="Visio.Drawing.11" ShapeID="ole_rId6" DrawAspect="Content" ObjectID="_564481646" r:id="rId6"/>
+          <o:OLEObject Type="Embed" ProgID="" ShapeID="ole_rId6" DrawAspect="Content" ObjectID="_1098070271" r:id="rId6"/>
         </w:object>
+      </w:r>
+    </w:p>
+    <w:p>
+      <w:pPr>
+        <w:pStyle w:val="Normal"/>
+        <w:ind w:left="1080" w:hanging="0"/>
+        <w:rPr>
+          <w:sz w:val="24"/>
+          <w:szCs w:val="24"/>
+        </w:rPr>
+      </w:pPr>
+      <w:r>
+        <w:rPr/>
+      </w:r>
+    </w:p>
+    <w:p>
+      <w:pPr>
+        <w:pStyle w:val="Normal"/>
+        <w:ind w:left="1080" w:hanging="0"/>
+        <w:rPr>
+          <w:sz w:val="24"/>
+          <w:szCs w:val="24"/>
+        </w:rPr>
+      </w:pPr>
+      <w:r>
+        <w:rPr>
+          <w:b/>
+          <w:sz w:val="24"/>
+          <w:szCs w:val="24"/>
+        </w:rPr>
+        <w:t xml:space="preserve">Total </w:t>
+      </w:r>
+      <w:r>
+        <w:rPr>
+          <w:sz w:val="24"/>
+          <w:szCs w:val="24"/>
+        </w:rPr>
+        <w:t xml:space="preserve">   = </w:t>
+      </w:r>
+      <w:r>
+        <w:rPr>
+          <w:rFonts w:asciiTheme="minorHAnsi" w:cstheme="minorBidi" w:eastAsiaTheme="minorHAnsi" w:hAnsiTheme="minorHAnsi"/>
+          <w:sz w:val="24"/>
+          <w:szCs w:val="24"/>
+          <w:highlight w:val="yellow"/>
+        </w:rPr>
+        <w:t>p_stok_awal.jumlah_brg x p_stok_awal.hpp</w:t>
+      </w:r>
+    </w:p>
+    <w:p>
+      <w:pPr>
+        <w:pStyle w:val="Normal"/>
+        <w:ind w:left="1080" w:hanging="0"/>
+        <w:rPr>
+          <w:sz w:val="24"/>
+          <w:szCs w:val="24"/>
+        </w:rPr>
+      </w:pPr>
+      <w:r>
+        <w:rPr>
+          <w:b/>
+          <w:sz w:val="24"/>
+          <w:szCs w:val="24"/>
+        </w:rPr>
+        <w:t>Jumlah saldo awal persediaan</w:t>
+      </w:r>
+      <w:r>
+        <w:rPr>
+          <w:sz w:val="24"/>
+          <w:szCs w:val="24"/>
+        </w:rPr>
+        <w:t xml:space="preserve"> akan di gunakan sebagai jumlah </w:t>
+      </w:r>
+      <w:r>
+        <w:rPr>
+          <w:sz w:val="24"/>
+          <w:szCs w:val="24"/>
+        </w:rPr>
+        <w:t xml:space="preserve">untuk akun: Aktiva- </w:t>
+      </w:r>
+      <w:r>
+        <w:rPr>
+          <w:sz w:val="24"/>
+          <w:szCs w:val="24"/>
+        </w:rPr>
+        <w:t xml:space="preserve">persediaan barang di </w:t>
+      </w:r>
+      <w:r>
+        <w:rPr>
+          <w:b/>
+          <w:bCs/>
+          <w:sz w:val="24"/>
+          <w:szCs w:val="24"/>
+        </w:rPr>
+        <w:t>jurnal saldo awal</w:t>
+      </w:r>
+      <w:r>
+        <w:rPr>
+          <w:sz w:val="24"/>
+          <w:szCs w:val="24"/>
+        </w:rPr>
+        <w:t xml:space="preserve"> oleh user.</w:t>
+      </w:r>
+    </w:p>
+    <w:p>
+      <w:pPr>
+        <w:pStyle w:val="Normal"/>
+        <w:ind w:left="1080" w:hanging="0"/>
+        <w:rPr>
+          <w:sz w:val="24"/>
+          <w:szCs w:val="24"/>
+        </w:rPr>
+      </w:pPr>
+      <w:r>
+        <w:rPr/>
       </w:r>
     </w:p>
     <w:p>
@@ -459,7 +604,7 @@
           <v:shape id="ole_rId8" style="width:399.75pt;height:186pt" o:ole="">
             <v:imagedata r:id="rId9" o:title=""/>
           </v:shape>
-          <o:OLEObject Type="Embed" ProgID="Visio.Drawing.11" ShapeID="ole_rId8" DrawAspect="Content" ObjectID="_682207660" r:id="rId8"/>
+          <o:OLEObject Type="Embed" ProgID="Visio.Drawing.11" ShapeID="ole_rId8" DrawAspect="Content" ObjectID="_808520624" r:id="rId8"/>
         </w:object>
       </w:r>
     </w:p>
@@ -496,7 +641,7 @@
           <v:shape id="ole_rId10" style="width:468pt;height:179.25pt" o:ole="">
             <v:imagedata r:id="rId11" o:title=""/>
           </v:shape>
-          <o:OLEObject Type="Embed" ProgID="Visio.Drawing.11" ShapeID="ole_rId10" DrawAspect="Content" ObjectID="_378439488" r:id="rId10"/>
+          <o:OLEObject Type="Embed" ProgID="Visio.Drawing.11" ShapeID="ole_rId10" DrawAspect="Content" ObjectID="_56977512" r:id="rId10"/>
         </w:object>
       </w:r>
     </w:p>
@@ -1143,7 +1288,7 @@
           <v:shape id="ole_rId13" style="width:431.25pt;height:205.5pt" o:ole="">
             <v:imagedata r:id="rId14" o:title=""/>
           </v:shape>
-          <o:OLEObject Type="Embed" ProgID="Visio.Drawing.11" ShapeID="ole_rId13" DrawAspect="Content" ObjectID="_106410937" r:id="rId13"/>
+          <o:OLEObject Type="Embed" ProgID="Visio.Drawing.11" ShapeID="ole_rId13" DrawAspect="Content" ObjectID="_1863537200" r:id="rId13"/>
         </w:object>
       </w:r>
     </w:p>
@@ -1375,7 +1520,7 @@
           <v:shape id="ole_rId15" style="width:468pt;height:180pt" o:ole="">
             <v:imagedata r:id="rId16" o:title=""/>
           </v:shape>
-          <o:OLEObject Type="Embed" ProgID="Visio.Drawing.11" ShapeID="ole_rId15" DrawAspect="Content" ObjectID="_980625370" r:id="rId15"/>
+          <o:OLEObject Type="Embed" ProgID="Visio.Drawing.11" ShapeID="ole_rId15" DrawAspect="Content" ObjectID="_1695105110" r:id="rId15"/>
         </w:object>
       </w:r>
     </w:p>
@@ -1425,7 +1570,7 @@
           <v:shape id="ole_rId17" style="width:426pt;height:112.5pt" o:ole="">
             <v:imagedata r:id="rId18" o:title=""/>
           </v:shape>
-          <o:OLEObject Type="Embed" ProgID="Visio.Drawing.11" ShapeID="ole_rId17" DrawAspect="Content" ObjectID="_1789299793" r:id="rId17"/>
+          <o:OLEObject Type="Embed" ProgID="Visio.Drawing.11" ShapeID="ole_rId17" DrawAspect="Content" ObjectID="_1013651690" r:id="rId17"/>
         </w:object>
       </w:r>
     </w:p>
@@ -1463,7 +1608,7 @@
           <v:shape id="ole_rId19" style="width:53.25pt;height:26.25pt" o:ole="">
             <v:imagedata r:id="rId20" o:title=""/>
           </v:shape>
-          <o:OLEObject Type="Embed" ProgID="Visio.Drawing.11" ShapeID="ole_rId19" DrawAspect="Content" ObjectID="_1116174546" r:id="rId19"/>
+          <o:OLEObject Type="Embed" ProgID="Visio.Drawing.11" ShapeID="ole_rId19" DrawAspect="Content" ObjectID="_1641550454" r:id="rId19"/>
         </w:object>
       </w:r>
       <w:r>
@@ -1533,7 +1678,7 @@
           <v:shape id="ole_rId21" style="width:468pt;height:192.75pt" o:ole="">
             <v:imagedata r:id="rId22" o:title=""/>
           </v:shape>
-          <o:OLEObject Type="Embed" ProgID="Visio.Drawing.11" ShapeID="ole_rId21" DrawAspect="Content" ObjectID="_2045207711" r:id="rId21"/>
+          <o:OLEObject Type="Embed" ProgID="Visio.Drawing.11" ShapeID="ole_rId21" DrawAspect="Content" ObjectID="_1478927901" r:id="rId21"/>
         </w:object>
       </w:r>
     </w:p>
@@ -1619,7 +1764,7 @@
           <v:shape id="ole_rId23" style="width:468pt;height:180pt" o:ole="">
             <v:imagedata r:id="rId24" o:title=""/>
           </v:shape>
-          <o:OLEObject Type="Embed" ProgID="Visio.Drawing.11" ShapeID="ole_rId23" DrawAspect="Content" ObjectID="_182480499" r:id="rId23"/>
+          <o:OLEObject Type="Embed" ProgID="Visio.Drawing.11" ShapeID="ole_rId23" DrawAspect="Content" ObjectID="_50058764" r:id="rId23"/>
         </w:object>
       </w:r>
     </w:p>
@@ -1697,7 +1842,10 @@
         </w:rPr>
       </w:pPr>
       <w:r>
-        <w:rPr/>
+        <w:rPr>
+          <w:sz w:val="24"/>
+          <w:szCs w:val="24"/>
+        </w:rPr>
       </w:r>
     </w:p>
     <w:p>
@@ -2111,7 +2259,6 @@
     <w:rPrDefault>
       <w:rPr>
         <w:rFonts w:ascii="Calibri" w:hAnsi="Calibri" w:eastAsia="Calibri" w:cs="" w:asciiTheme="minorHAnsi" w:cstheme="minorBidi" w:eastAsiaTheme="minorHAnsi" w:hAnsiTheme="minorHAnsi"/>
-        <w:sz w:val="22"/>
         <w:szCs w:val="22"/>
         <w:lang w:val="en-US" w:eastAsia="en-US" w:bidi="ar-SA"/>
       </w:rPr>

</xml_diff>